<commit_message>
Diagramas e atas 23/09
</commit_message>
<xml_diff>
--- a/Atas/21 09 2021.docx
+++ b/Atas/21 09 2021.docx
@@ -16,24 +16,18 @@
     <w:p>
       <w:r>
         <w:tab/>
-      </w:r>
-      <w:r>
         <w:t>Beatriz</w:t>
       </w:r>
     </w:p>
     <w:p>
       <w:r>
         <w:tab/>
-      </w:r>
-      <w:r>
         <w:t>Daniela</w:t>
       </w:r>
     </w:p>
     <w:p>
       <w:r>
         <w:tab/>
-      </w:r>
-      <w:r>
         <w:t>Gabriel</w:t>
       </w:r>
     </w:p>
@@ -127,22 +121,32 @@
         <w:t xml:space="preserve">- </w:t>
       </w:r>
       <w:r>
-        <w:t>Criação da Modelagem Lógica do projeto;</w:t>
+        <w:t xml:space="preserve">Criação da Modelagem Lógica do </w:t>
+      </w:r>
+      <w:proofErr w:type="gramStart"/>
+      <w:r>
+        <w:t>projeto;</w:t>
       </w:r>
       <w:r>
         <w:t>.</w:t>
       </w:r>
+      <w:proofErr w:type="gramEnd"/>
       <w:r>
         <w:t xml:space="preserve"> </w:t>
       </w:r>
+      <w:r>
+        <w:tab/>
+      </w:r>
     </w:p>
     <w:p>
       <w:r>
         <w:t>Prazo de Entrega : 24/</w:t>
       </w:r>
+      <w:proofErr w:type="gramStart"/>
       <w:r>
         <w:t>Setembro</w:t>
       </w:r>
+      <w:proofErr w:type="gramEnd"/>
     </w:p>
     <w:p>
       <w:r>

</xml_diff>